<commit_message>
function to remove some features in testFeatureSelection
</commit_message>
<xml_diff>
--- a/featureSelectionProcess.docx
+++ b/featureSelectionProcess.docx
@@ -16,7 +16,15 @@
         </w:numPr>
       </w:pPr>
       <w:r>
-        <w:t>Drop the feature in the data_frame.</w:t>
+        <w:t xml:space="preserve">Drop the feature in the </w:t>
+      </w:r>
+      <w:proofErr w:type="spellStart"/>
+      <w:r>
+        <w:t>data_frame</w:t>
+      </w:r>
+      <w:proofErr w:type="spellEnd"/>
+      <w:r>
+        <w:t>.</w:t>
       </w:r>
       <w:r>
         <w:t xml:space="preserve"> Need if statement to check if it’s actually there.</w:t>
@@ -34,16 +42,19 @@
         <w:t>Remove</w:t>
       </w:r>
       <w:r>
-        <w:t xml:space="preserve"> the feature in feature_col_names</w:t>
-      </w:r>
+        <w:t xml:space="preserve"> the feature in </w:t>
+      </w:r>
+      <w:proofErr w:type="spellStart"/>
+      <w:r>
+        <w:t>feature_col_names</w:t>
+      </w:r>
+      <w:proofErr w:type="spellEnd"/>
       <w:r>
         <w:t>.</w:t>
       </w:r>
       <w:r>
         <w:t xml:space="preserve"> Need if statement to check if it’s actually there.</w:t>
       </w:r>
-      <w:bookmarkStart w:id="0" w:name="_GoBack"/>
-      <w:bookmarkEnd w:id="0"/>
     </w:p>
     <w:p>
       <w:pPr>
@@ -60,7 +71,46 @@
     <w:p/>
     <w:p>
       <w:r>
-        <w:t>After removing features, how will the getNumFeatures function work? Instead of looking in csv file, refactor so it passes in a data frame and counts the number of columns</w:t>
+        <w:t xml:space="preserve">After removing features, how will the </w:t>
+      </w:r>
+      <w:proofErr w:type="spellStart"/>
+      <w:r>
+        <w:t>getNumFeatures</w:t>
+      </w:r>
+      <w:proofErr w:type="spellEnd"/>
+      <w:r>
+        <w:t xml:space="preserve"> function work? Instead of looking in csv file, refactor so it passes in a data frame and counts the number of columns</w:t>
+      </w:r>
+    </w:p>
+    <w:p>
+      <w:r>
+        <w:t xml:space="preserve">Replace all instances of </w:t>
+      </w:r>
+      <w:proofErr w:type="spellStart"/>
+      <w:r>
+        <w:t>csvWrite.getNumFeatures</w:t>
+      </w:r>
+      <w:proofErr w:type="spellEnd"/>
+      <w:r>
+        <w:t xml:space="preserve"> w/ </w:t>
+      </w:r>
+      <w:proofErr w:type="spellStart"/>
+      <w:proofErr w:type="gramStart"/>
+      <w:r>
+        <w:t>len</w:t>
+      </w:r>
+      <w:proofErr w:type="spellEnd"/>
+      <w:r>
+        <w:t>(</w:t>
+      </w:r>
+      <w:proofErr w:type="spellStart"/>
+      <w:proofErr w:type="gramEnd"/>
+      <w:r>
+        <w:t>data_frame.columns</w:t>
+      </w:r>
+      <w:proofErr w:type="spellEnd"/>
+      <w:r>
+        <w:t>)</w:t>
       </w:r>
     </w:p>
     <w:p/>
@@ -119,8 +169,63 @@
         <w:t xml:space="preserve">in the Juliet files </w:t>
       </w:r>
       <w:r>
-        <w:t>that give away which files are vulner</w:t>
-      </w:r>
+        <w:t xml:space="preserve">that give away which files are </w:t>
+      </w:r>
+      <w:proofErr w:type="spellStart"/>
+      <w:r>
+        <w:t>vulner</w:t>
+      </w:r>
+      <w:proofErr w:type="spellEnd"/>
+    </w:p>
+    <w:p/>
+    <w:p>
+      <w:r>
+        <w:t>Attempt 2:</w:t>
+      </w:r>
+    </w:p>
+    <w:p>
+      <w:r>
+        <w:rPr>
+          <w:noProof/>
+        </w:rPr>
+        <w:drawing>
+          <wp:inline distT="0" distB="0" distL="0" distR="0" wp14:anchorId="22DCB6FF" wp14:editId="27372F3C">
+            <wp:extent cx="2990850" cy="1905000"/>
+            <wp:effectExtent l="0" t="0" r="0" b="0"/>
+            <wp:docPr id="2" name="Picture 2"/>
+            <wp:cNvGraphicFramePr>
+              <a:graphicFrameLocks xmlns:a="http://schemas.openxmlformats.org/drawingml/2006/main" noChangeAspect="1"/>
+            </wp:cNvGraphicFramePr>
+            <a:graphic xmlns:a="http://schemas.openxmlformats.org/drawingml/2006/main">
+              <a:graphicData uri="http://schemas.openxmlformats.org/drawingml/2006/picture">
+                <pic:pic xmlns:pic="http://schemas.openxmlformats.org/drawingml/2006/picture">
+                  <pic:nvPicPr>
+                    <pic:cNvPr id="1" name=""/>
+                    <pic:cNvPicPr/>
+                  </pic:nvPicPr>
+                  <pic:blipFill>
+                    <a:blip r:embed="rId6"/>
+                    <a:stretch>
+                      <a:fillRect/>
+                    </a:stretch>
+                  </pic:blipFill>
+                  <pic:spPr>
+                    <a:xfrm>
+                      <a:off x="0" y="0"/>
+                      <a:ext cx="2990850" cy="1905000"/>
+                    </a:xfrm>
+                    <a:prstGeom prst="rect">
+                      <a:avLst/>
+                    </a:prstGeom>
+                  </pic:spPr>
+                </pic:pic>
+              </a:graphicData>
+            </a:graphic>
+          </wp:inline>
+        </w:drawing>
+      </w:r>
+      <w:bookmarkStart w:id="0" w:name="_GoBack"/>
+      <w:bookmarkEnd w:id="0"/>
     </w:p>
     <w:sectPr>
       <w:pgSz w:w="12240" w:h="15840"/>

</xml_diff>

<commit_message>
used feature selection to remove some features
</commit_message>
<xml_diff>
--- a/featureSelectionProcess.docx
+++ b/featureSelectionProcess.docx
@@ -213,6 +213,150 @@
                     <a:xfrm>
                       <a:off x="0" y="0"/>
                       <a:ext cx="2990850" cy="1905000"/>
+                    </a:xfrm>
+                    <a:prstGeom prst="rect">
+                      <a:avLst/>
+                    </a:prstGeom>
+                  </pic:spPr>
+                </pic:pic>
+              </a:graphicData>
+            </a:graphic>
+          </wp:inline>
+        </w:drawing>
+      </w:r>
+    </w:p>
+    <w:p>
+      <w:r>
+        <w:t>“</w:t>
+      </w:r>
+      <w:proofErr w:type="gramStart"/>
+      <w:r>
+        <w:t>vehicles</w:t>
+      </w:r>
+      <w:proofErr w:type="gramEnd"/>
+      <w:r>
+        <w:t>” is a table name in Juliet files. Remove it.</w:t>
+      </w:r>
+      <w:r>
+        <w:t xml:space="preserve"> Might need to remove “none,” because Juliet files use it to show lack of sanitization. Also remove “accepts” b/c that is used in Juliet comments.</w:t>
+      </w:r>
+    </w:p>
+    <w:p/>
+    <w:p>
+      <w:r>
+        <w:t>Attempt 3:</w:t>
+      </w:r>
+    </w:p>
+    <w:p>
+      <w:r>
+        <w:rPr>
+          <w:noProof/>
+        </w:rPr>
+        <w:drawing>
+          <wp:inline distT="0" distB="0" distL="0" distR="0" wp14:anchorId="3AD153EE" wp14:editId="7029D62A">
+            <wp:extent cx="2918460" cy="1885310"/>
+            <wp:effectExtent l="0" t="0" r="0" b="1270"/>
+            <wp:docPr id="3" name="Picture 3"/>
+            <wp:cNvGraphicFramePr>
+              <a:graphicFrameLocks xmlns:a="http://schemas.openxmlformats.org/drawingml/2006/main" noChangeAspect="1"/>
+            </wp:cNvGraphicFramePr>
+            <a:graphic xmlns:a="http://schemas.openxmlformats.org/drawingml/2006/main">
+              <a:graphicData uri="http://schemas.openxmlformats.org/drawingml/2006/picture">
+                <pic:pic xmlns:pic="http://schemas.openxmlformats.org/drawingml/2006/picture">
+                  <pic:nvPicPr>
+                    <pic:cNvPr id="1" name=""/>
+                    <pic:cNvPicPr/>
+                  </pic:nvPicPr>
+                  <pic:blipFill>
+                    <a:blip r:embed="rId7"/>
+                    <a:stretch>
+                      <a:fillRect/>
+                    </a:stretch>
+                  </pic:blipFill>
+                  <pic:spPr>
+                    <a:xfrm>
+                      <a:off x="0" y="0"/>
+                      <a:ext cx="2935218" cy="1896136"/>
+                    </a:xfrm>
+                    <a:prstGeom prst="rect">
+                      <a:avLst/>
+                    </a:prstGeom>
+                  </pic:spPr>
+                </pic:pic>
+              </a:graphicData>
+            </a:graphic>
+          </wp:inline>
+        </w:drawing>
+      </w:r>
+    </w:p>
+    <w:p>
+      <w:r>
+        <w:t>‘</w:t>
+      </w:r>
+      <w:proofErr w:type="gramStart"/>
+      <w:r>
+        <w:t>drivers</w:t>
+      </w:r>
+      <w:proofErr w:type="gramEnd"/>
+      <w:r>
+        <w:t>’ is another value in the Juliet files.</w:t>
+      </w:r>
+      <w:r>
+        <w:t xml:space="preserve"> ‘</w:t>
+      </w:r>
+      <w:proofErr w:type="gramStart"/>
+      <w:r>
+        <w:t>offset</w:t>
+      </w:r>
+      <w:proofErr w:type="gramEnd"/>
+      <w:r>
+        <w:t xml:space="preserve">’ is a variable name used in </w:t>
+      </w:r>
+      <w:proofErr w:type="spellStart"/>
+      <w:r>
+        <w:t>tiki</w:t>
+      </w:r>
+      <w:proofErr w:type="spellEnd"/>
+      <w:r>
+        <w:t xml:space="preserve"> files.</w:t>
+      </w:r>
+    </w:p>
+    <w:p/>
+    <w:p>
+      <w:r>
+        <w:t>Attempt 4:</w:t>
+      </w:r>
+    </w:p>
+    <w:p>
+      <w:r>
+        <w:rPr>
+          <w:noProof/>
+        </w:rPr>
+        <w:drawing>
+          <wp:inline distT="0" distB="0" distL="0" distR="0" wp14:anchorId="45A5B97A" wp14:editId="6858585F">
+            <wp:extent cx="2849880" cy="1804924"/>
+            <wp:effectExtent l="0" t="0" r="7620" b="5080"/>
+            <wp:docPr id="4" name="Picture 4"/>
+            <wp:cNvGraphicFramePr>
+              <a:graphicFrameLocks xmlns:a="http://schemas.openxmlformats.org/drawingml/2006/main" noChangeAspect="1"/>
+            </wp:cNvGraphicFramePr>
+            <a:graphic xmlns:a="http://schemas.openxmlformats.org/drawingml/2006/main">
+              <a:graphicData uri="http://schemas.openxmlformats.org/drawingml/2006/picture">
+                <pic:pic xmlns:pic="http://schemas.openxmlformats.org/drawingml/2006/picture">
+                  <pic:nvPicPr>
+                    <pic:cNvPr id="1" name=""/>
+                    <pic:cNvPicPr/>
+                  </pic:nvPicPr>
+                  <pic:blipFill>
+                    <a:blip r:embed="rId8"/>
+                    <a:stretch>
+                      <a:fillRect/>
+                    </a:stretch>
+                  </pic:blipFill>
+                  <pic:spPr>
+                    <a:xfrm>
+                      <a:off x="0" y="0"/>
+                      <a:ext cx="2861299" cy="1812156"/>
                     </a:xfrm>
                     <a:prstGeom prst="rect">
                       <a:avLst/>

</xml_diff>